<commit_message>
final update of everything
</commit_message>
<xml_diff>
--- a/table_1_imports.docx
+++ b/table_1_imports.docx
@@ -22,7 +22,7 @@
           <w:right w:val="none" w:sz="0" w:space="0" w:color="000000"/>
         </w:pBdr>
         <w:spacing w:after="60" w:before="60" w:line="240"/>
-        <w:ind w:left="60" w:right="60" w:firstLine="0" w:firstLineChars="0"/>
+        <w:ind w:firstLine="0" w:left="60" w:right="60"/>
       </w:pPr>
       <w:r>
         <w:t xml:space="preserve">Table 1: Japan imports from each ASEAN country in 2000 and 2012
@@ -81,7 +81,7 @@
                 <w:right w:val="none" w:sz="0" w:space="0" w:color="000000"/>
               </w:pBdr>
               <w:spacing w:after="120" w:before="120" w:line="240"/>
-              <w:ind w:left="120" w:right="120" w:firstLine="0" w:firstLineChars="0"/>
+              <w:ind w:firstLine="0" w:left="120" w:right="120"/>
             </w:pPr>
             <w:r>
               <w:rPr>
@@ -125,7 +125,7 @@
                 <w:right w:val="none" w:sz="0" w:space="0" w:color="000000"/>
               </w:pBdr>
               <w:spacing w:after="120" w:before="120" w:line="240"/>
-              <w:ind w:left="120" w:right="120" w:firstLine="0" w:firstLineChars="0"/>
+              <w:ind w:firstLine="0" w:left="120" w:right="120"/>
             </w:pPr>
             <w:r>
               <w:rPr>
@@ -169,7 +169,7 @@
                 <w:right w:val="none" w:sz="0" w:space="0" w:color="000000"/>
               </w:pBdr>
               <w:spacing w:after="120" w:before="120" w:line="240"/>
-              <w:ind w:left="120" w:right="120" w:firstLine="0" w:firstLineChars="0"/>
+              <w:ind w:firstLine="0" w:left="120" w:right="120"/>
             </w:pPr>
             <w:r>
               <w:rPr>
@@ -213,7 +213,7 @@
                 <w:right w:val="none" w:sz="0" w:space="0" w:color="000000"/>
               </w:pBdr>
               <w:spacing w:after="120" w:before="120" w:line="240"/>
-              <w:ind w:left="120" w:right="120" w:firstLine="0" w:firstLineChars="0"/>
+              <w:ind w:firstLine="0" w:left="120" w:right="120"/>
             </w:pPr>
             <w:r>
               <w:rPr>
@@ -257,7 +257,7 @@
                 <w:right w:val="none" w:sz="0" w:space="0" w:color="000000"/>
               </w:pBdr>
               <w:spacing w:after="120" w:before="120" w:line="240"/>
-              <w:ind w:left="120" w:right="120" w:firstLine="0" w:firstLineChars="0"/>
+              <w:ind w:firstLine="0" w:left="120" w:right="120"/>
             </w:pPr>
             <w:r>
               <w:rPr>
@@ -301,7 +301,7 @@
                 <w:right w:val="none" w:sz="0" w:space="0" w:color="000000"/>
               </w:pBdr>
               <w:spacing w:after="120" w:before="120" w:line="240"/>
-              <w:ind w:left="120" w:right="120" w:firstLine="0" w:firstLineChars="0"/>
+              <w:ind w:firstLine="0" w:left="120" w:right="120"/>
             </w:pPr>
             <w:r>
               <w:rPr>
@@ -345,7 +345,7 @@
                 <w:right w:val="none" w:sz="0" w:space="0" w:color="000000"/>
               </w:pBdr>
               <w:spacing w:after="120" w:before="120" w:line="240"/>
-              <w:ind w:left="120" w:right="120" w:firstLine="0" w:firstLineChars="0"/>
+              <w:ind w:firstLine="0" w:left="120" w:right="120"/>
             </w:pPr>
             <w:r>
               <w:rPr>
@@ -389,7 +389,7 @@
                 <w:right w:val="none" w:sz="0" w:space="0" w:color="000000"/>
               </w:pBdr>
               <w:spacing w:after="120" w:before="120" w:line="240"/>
-              <w:ind w:left="120" w:right="120" w:firstLine="0" w:firstLineChars="0"/>
+              <w:ind w:firstLine="0" w:left="120" w:right="120"/>
             </w:pPr>
             <w:r>
               <w:rPr>
@@ -433,7 +433,7 @@
                 <w:right w:val="none" w:sz="0" w:space="0" w:color="000000"/>
               </w:pBdr>
               <w:spacing w:after="120" w:before="120" w:line="240"/>
-              <w:ind w:left="120" w:right="120" w:firstLine="0" w:firstLineChars="0"/>
+              <w:ind w:firstLine="0" w:left="120" w:right="120"/>
             </w:pPr>
             <w:r>
               <w:rPr>
@@ -477,7 +477,7 @@
                 <w:right w:val="none" w:sz="0" w:space="0" w:color="000000"/>
               </w:pBdr>
               <w:spacing w:after="120" w:before="120" w:line="240"/>
-              <w:ind w:left="120" w:right="120" w:firstLine="0" w:firstLineChars="0"/>
+              <w:ind w:firstLine="0" w:left="120" w:right="120"/>
             </w:pPr>
             <w:r>
               <w:rPr>
@@ -521,7 +521,7 @@
                 <w:right w:val="none" w:sz="0" w:space="0" w:color="000000"/>
               </w:pBdr>
               <w:spacing w:after="120" w:before="120" w:line="240"/>
-              <w:ind w:left="120" w:right="120" w:firstLine="0" w:firstLineChars="0"/>
+              <w:ind w:firstLine="0" w:left="120" w:right="120"/>
             </w:pPr>
             <w:r>
               <w:rPr>
@@ -571,7 +571,7 @@
                 <w:right w:val="none" w:sz="0" w:space="0" w:color="000000"/>
               </w:pBdr>
               <w:spacing w:after="120" w:before="120" w:line="240"/>
-              <w:ind w:left="120" w:right="120" w:firstLine="0" w:firstLineChars="0"/>
+              <w:ind w:firstLine="0" w:left="120" w:right="120"/>
             </w:pPr>
             <w:r>
               <w:rPr>
@@ -615,7 +615,7 @@
                 <w:right w:val="none" w:sz="0" w:space="0" w:color="000000"/>
               </w:pBdr>
               <w:spacing w:after="120" w:before="120" w:line="240"/>
-              <w:ind w:left="120" w:right="120" w:firstLine="0" w:firstLineChars="0"/>
+              <w:ind w:firstLine="0" w:left="120" w:right="120"/>
             </w:pPr>
             <w:r>
               <w:rPr>
@@ -659,7 +659,7 @@
                 <w:right w:val="none" w:sz="0" w:space="0" w:color="000000"/>
               </w:pBdr>
               <w:spacing w:after="120" w:before="120" w:line="240"/>
-              <w:ind w:left="120" w:right="120" w:firstLine="0" w:firstLineChars="0"/>
+              <w:ind w:firstLine="0" w:left="120" w:right="120"/>
             </w:pPr>
             <w:r>
               <w:rPr>
@@ -703,7 +703,7 @@
                 <w:right w:val="none" w:sz="0" w:space="0" w:color="000000"/>
               </w:pBdr>
               <w:spacing w:after="120" w:before="120" w:line="240"/>
-              <w:ind w:left="120" w:right="120" w:firstLine="0" w:firstLineChars="0"/>
+              <w:ind w:firstLine="0" w:left="120" w:right="120"/>
             </w:pPr>
             <w:r>
               <w:rPr>
@@ -747,7 +747,7 @@
                 <w:right w:val="none" w:sz="0" w:space="0" w:color="000000"/>
               </w:pBdr>
               <w:spacing w:after="120" w:before="120" w:line="240"/>
-              <w:ind w:left="120" w:right="120" w:firstLine="0" w:firstLineChars="0"/>
+              <w:ind w:firstLine="0" w:left="120" w:right="120"/>
             </w:pPr>
             <w:r>
               <w:rPr>
@@ -791,7 +791,7 @@
                 <w:right w:val="none" w:sz="0" w:space="0" w:color="000000"/>
               </w:pBdr>
               <w:spacing w:after="120" w:before="120" w:line="240"/>
-              <w:ind w:left="120" w:right="120" w:firstLine="0" w:firstLineChars="0"/>
+              <w:ind w:firstLine="0" w:left="120" w:right="120"/>
             </w:pPr>
             <w:r>
               <w:rPr>
@@ -835,7 +835,7 @@
                 <w:right w:val="none" w:sz="0" w:space="0" w:color="000000"/>
               </w:pBdr>
               <w:spacing w:after="120" w:before="120" w:line="240"/>
-              <w:ind w:left="120" w:right="120" w:firstLine="0" w:firstLineChars="0"/>
+              <w:ind w:firstLine="0" w:left="120" w:right="120"/>
             </w:pPr>
             <w:r>
               <w:rPr>
@@ -879,7 +879,7 @@
                 <w:right w:val="none" w:sz="0" w:space="0" w:color="000000"/>
               </w:pBdr>
               <w:spacing w:after="120" w:before="120" w:line="240"/>
-              <w:ind w:left="120" w:right="120" w:firstLine="0" w:firstLineChars="0"/>
+              <w:ind w:firstLine="0" w:left="120" w:right="120"/>
             </w:pPr>
             <w:r>
               <w:rPr>
@@ -923,7 +923,7 @@
                 <w:right w:val="none" w:sz="0" w:space="0" w:color="000000"/>
               </w:pBdr>
               <w:spacing w:after="120" w:before="120" w:line="240"/>
-              <w:ind w:left="120" w:right="120" w:firstLine="0" w:firstLineChars="0"/>
+              <w:ind w:firstLine="0" w:left="120" w:right="120"/>
             </w:pPr>
             <w:r>
               <w:rPr>
@@ -967,7 +967,7 @@
                 <w:right w:val="none" w:sz="0" w:space="0" w:color="000000"/>
               </w:pBdr>
               <w:spacing w:after="120" w:before="120" w:line="240"/>
-              <w:ind w:left="120" w:right="120" w:firstLine="0" w:firstLineChars="0"/>
+              <w:ind w:firstLine="0" w:left="120" w:right="120"/>
             </w:pPr>
             <w:r>
               <w:rPr>
@@ -1011,7 +1011,7 @@
                 <w:right w:val="none" w:sz="0" w:space="0" w:color="000000"/>
               </w:pBdr>
               <w:spacing w:after="120" w:before="120" w:line="240"/>
-              <w:ind w:left="120" w:right="120" w:firstLine="0" w:firstLineChars="0"/>
+              <w:ind w:firstLine="0" w:left="120" w:right="120"/>
             </w:pPr>
             <w:r>
               <w:rPr>
@@ -1061,7 +1061,7 @@
                 <w:right w:val="none" w:sz="0" w:space="0" w:color="000000"/>
               </w:pBdr>
               <w:spacing w:after="120" w:before="120" w:line="240"/>
-              <w:ind w:left="120" w:right="120" w:firstLine="0" w:firstLineChars="0"/>
+              <w:ind w:firstLine="0" w:left="120" w:right="120"/>
             </w:pPr>
             <w:r>
               <w:rPr>
@@ -1105,7 +1105,7 @@
                 <w:right w:val="none" w:sz="0" w:space="0" w:color="000000"/>
               </w:pBdr>
               <w:spacing w:after="120" w:before="120" w:line="240"/>
-              <w:ind w:left="120" w:right="120" w:firstLine="0" w:firstLineChars="0"/>
+              <w:ind w:firstLine="0" w:left="120" w:right="120"/>
             </w:pPr>
             <w:r>
               <w:rPr>
@@ -1149,7 +1149,7 @@
                 <w:right w:val="none" w:sz="0" w:space="0" w:color="000000"/>
               </w:pBdr>
               <w:spacing w:after="120" w:before="120" w:line="240"/>
-              <w:ind w:left="120" w:right="120" w:firstLine="0" w:firstLineChars="0"/>
+              <w:ind w:firstLine="0" w:left="120" w:right="120"/>
             </w:pPr>
             <w:r>
               <w:rPr>
@@ -1193,7 +1193,7 @@
                 <w:right w:val="none" w:sz="0" w:space="0" w:color="000000"/>
               </w:pBdr>
               <w:spacing w:after="120" w:before="120" w:line="240"/>
-              <w:ind w:left="120" w:right="120" w:firstLine="0" w:firstLineChars="0"/>
+              <w:ind w:firstLine="0" w:left="120" w:right="120"/>
             </w:pPr>
             <w:r>
               <w:rPr>
@@ -1237,7 +1237,7 @@
                 <w:right w:val="none" w:sz="0" w:space="0" w:color="000000"/>
               </w:pBdr>
               <w:spacing w:after="120" w:before="120" w:line="240"/>
-              <w:ind w:left="120" w:right="120" w:firstLine="0" w:firstLineChars="0"/>
+              <w:ind w:firstLine="0" w:left="120" w:right="120"/>
             </w:pPr>
             <w:r>
               <w:rPr>
@@ -1281,7 +1281,7 @@
                 <w:right w:val="none" w:sz="0" w:space="0" w:color="000000"/>
               </w:pBdr>
               <w:spacing w:after="120" w:before="120" w:line="240"/>
-              <w:ind w:left="120" w:right="120" w:firstLine="0" w:firstLineChars="0"/>
+              <w:ind w:firstLine="0" w:left="120" w:right="120"/>
             </w:pPr>
             <w:r>
               <w:rPr>
@@ -1325,7 +1325,7 @@
                 <w:right w:val="none" w:sz="0" w:space="0" w:color="000000"/>
               </w:pBdr>
               <w:spacing w:after="120" w:before="120" w:line="240"/>
-              <w:ind w:left="120" w:right="120" w:firstLine="0" w:firstLineChars="0"/>
+              <w:ind w:firstLine="0" w:left="120" w:right="120"/>
             </w:pPr>
             <w:r>
               <w:rPr>
@@ -1369,7 +1369,7 @@
                 <w:right w:val="none" w:sz="0" w:space="0" w:color="000000"/>
               </w:pBdr>
               <w:spacing w:after="120" w:before="120" w:line="240"/>
-              <w:ind w:left="120" w:right="120" w:firstLine="0" w:firstLineChars="0"/>
+              <w:ind w:firstLine="0" w:left="120" w:right="120"/>
             </w:pPr>
             <w:r>
               <w:rPr>
@@ -1413,7 +1413,7 @@
                 <w:right w:val="none" w:sz="0" w:space="0" w:color="000000"/>
               </w:pBdr>
               <w:spacing w:after="120" w:before="120" w:line="240"/>
-              <w:ind w:left="120" w:right="120" w:firstLine="0" w:firstLineChars="0"/>
+              <w:ind w:firstLine="0" w:left="120" w:right="120"/>
             </w:pPr>
             <w:r>
               <w:rPr>
@@ -1457,7 +1457,7 @@
                 <w:right w:val="none" w:sz="0" w:space="0" w:color="000000"/>
               </w:pBdr>
               <w:spacing w:after="120" w:before="120" w:line="240"/>
-              <w:ind w:left="120" w:right="120" w:firstLine="0" w:firstLineChars="0"/>
+              <w:ind w:firstLine="0" w:left="120" w:right="120"/>
             </w:pPr>
             <w:r>
               <w:rPr>
@@ -1501,7 +1501,7 @@
                 <w:right w:val="none" w:sz="0" w:space="0" w:color="000000"/>
               </w:pBdr>
               <w:spacing w:after="120" w:before="120" w:line="240"/>
-              <w:ind w:left="120" w:right="120" w:firstLine="0" w:firstLineChars="0"/>
+              <w:ind w:firstLine="0" w:left="120" w:right="120"/>
             </w:pPr>
             <w:r>
               <w:rPr>
@@ -1551,7 +1551,7 @@
                 <w:right w:val="none" w:sz="0" w:space="0" w:color="000000"/>
               </w:pBdr>
               <w:spacing w:after="120" w:before="120" w:line="240"/>
-              <w:ind w:left="120" w:right="120" w:firstLine="0" w:firstLineChars="0"/>
+              <w:ind w:firstLine="0" w:left="120" w:right="120"/>
             </w:pPr>
             <w:r>
               <w:rPr>
@@ -1595,7 +1595,7 @@
                 <w:right w:val="none" w:sz="0" w:space="0" w:color="000000"/>
               </w:pBdr>
               <w:spacing w:after="120" w:before="120" w:line="240"/>
-              <w:ind w:left="120" w:right="120" w:firstLine="0" w:firstLineChars="0"/>
+              <w:ind w:firstLine="0" w:left="120" w:right="120"/>
             </w:pPr>
             <w:r>
               <w:rPr>
@@ -1639,7 +1639,7 @@
                 <w:right w:val="none" w:sz="0" w:space="0" w:color="000000"/>
               </w:pBdr>
               <w:spacing w:after="120" w:before="120" w:line="240"/>
-              <w:ind w:left="120" w:right="120" w:firstLine="0" w:firstLineChars="0"/>
+              <w:ind w:firstLine="0" w:left="120" w:right="120"/>
             </w:pPr>
             <w:r>
               <w:rPr>
@@ -1683,7 +1683,7 @@
                 <w:right w:val="none" w:sz="0" w:space="0" w:color="000000"/>
               </w:pBdr>
               <w:spacing w:after="120" w:before="120" w:line="240"/>
-              <w:ind w:left="120" w:right="120" w:firstLine="0" w:firstLineChars="0"/>
+              <w:ind w:firstLine="0" w:left="120" w:right="120"/>
             </w:pPr>
             <w:r>
               <w:rPr>
@@ -1727,7 +1727,7 @@
                 <w:right w:val="none" w:sz="0" w:space="0" w:color="000000"/>
               </w:pBdr>
               <w:spacing w:after="120" w:before="120" w:line="240"/>
-              <w:ind w:left="120" w:right="120" w:firstLine="0" w:firstLineChars="0"/>
+              <w:ind w:firstLine="0" w:left="120" w:right="120"/>
             </w:pPr>
             <w:r>
               <w:rPr>
@@ -1771,7 +1771,7 @@
                 <w:right w:val="none" w:sz="0" w:space="0" w:color="000000"/>
               </w:pBdr>
               <w:spacing w:after="120" w:before="120" w:line="240"/>
-              <w:ind w:left="120" w:right="120" w:firstLine="0" w:firstLineChars="0"/>
+              <w:ind w:firstLine="0" w:left="120" w:right="120"/>
             </w:pPr>
             <w:r>
               <w:rPr>
@@ -1815,7 +1815,7 @@
                 <w:right w:val="none" w:sz="0" w:space="0" w:color="000000"/>
               </w:pBdr>
               <w:spacing w:after="120" w:before="120" w:line="240"/>
-              <w:ind w:left="120" w:right="120" w:firstLine="0" w:firstLineChars="0"/>
+              <w:ind w:firstLine="0" w:left="120" w:right="120"/>
             </w:pPr>
             <w:r>
               <w:rPr>
@@ -1859,7 +1859,7 @@
                 <w:right w:val="none" w:sz="0" w:space="0" w:color="000000"/>
               </w:pBdr>
               <w:spacing w:after="120" w:before="120" w:line="240"/>
-              <w:ind w:left="120" w:right="120" w:firstLine="0" w:firstLineChars="0"/>
+              <w:ind w:firstLine="0" w:left="120" w:right="120"/>
             </w:pPr>
             <w:r>
               <w:rPr>
@@ -1903,7 +1903,7 @@
                 <w:right w:val="none" w:sz="0" w:space="0" w:color="000000"/>
               </w:pBdr>
               <w:spacing w:after="120" w:before="120" w:line="240"/>
-              <w:ind w:left="120" w:right="120" w:firstLine="0" w:firstLineChars="0"/>
+              <w:ind w:firstLine="0" w:left="120" w:right="120"/>
             </w:pPr>
             <w:r>
               <w:rPr>
@@ -1947,7 +1947,7 @@
                 <w:right w:val="none" w:sz="0" w:space="0" w:color="000000"/>
               </w:pBdr>
               <w:spacing w:after="120" w:before="120" w:line="240"/>
-              <w:ind w:left="120" w:right="120" w:firstLine="0" w:firstLineChars="0"/>
+              <w:ind w:firstLine="0" w:left="120" w:right="120"/>
             </w:pPr>
             <w:r>
               <w:rPr>
@@ -1991,7 +1991,7 @@
                 <w:right w:val="none" w:sz="0" w:space="0" w:color="000000"/>
               </w:pBdr>
               <w:spacing w:after="120" w:before="120" w:line="240"/>
-              <w:ind w:left="120" w:right="120" w:firstLine="0" w:firstLineChars="0"/>
+              <w:ind w:firstLine="0" w:left="120" w:right="120"/>
             </w:pPr>
             <w:r>
               <w:rPr>

</xml_diff>